<commit_message>
Finished written assignment, don't feel like doing anymore status
</commit_message>
<xml_diff>
--- a/Senior Yr/cs380/Assignments/Assignment1/Assignment1.docx
+++ b/Senior Yr/cs380/Assignments/Assignment1/Assignment1.docx
@@ -690,14 +690,50 @@
         <w:rPr>
           <w:rFonts w:ascii="Times" w:hAnsi="Times" w:cs="Times"/>
         </w:rPr>
-        <w:t xml:space="preserve">In the summary of the article which was published in Scientific American and other publications, Searle describes an experiment which actually gives it the argument it's name.  The Chinese room argument goes something like this, suppose there is a person who does not speak, write, or understand Chinese symbols however they can make out the different symbols and he or she is tasked with "reading" these symbols and drawing down another set of symbols.  Also suppose this person was given a set of rules which  </w:t>
+        <w:t xml:space="preserve">In the summary of the </w:t>
       </w:r>
       <w:r>
         <w:rPr>
           <w:rFonts w:ascii="Times" w:hAnsi="Times" w:cs="Times"/>
         </w:rPr>
+        <w:t>article, which</w:t>
+      </w:r>
+      <w:r>
+        <w:rPr>
+          <w:rFonts w:ascii="Times" w:hAnsi="Times" w:cs="Times"/>
+        </w:rPr>
+        <w:t xml:space="preserve"> was published in Scientific American and other publications, Searle describes an </w:t>
+      </w:r>
+      <w:r>
+        <w:rPr>
+          <w:rFonts w:ascii="Times" w:hAnsi="Times" w:cs="Times"/>
+        </w:rPr>
+        <w:t>experiment, which</w:t>
+      </w:r>
+      <w:r>
+        <w:rPr>
+          <w:rFonts w:ascii="Times" w:hAnsi="Times" w:cs="Times"/>
+        </w:rPr>
+        <w:t xml:space="preserve"> actually gives it the argument it's name.  The Chinese room argument goes something like this, suppose there is a person who does not speak, write, or understand Chinese symbols however they can make out the different symbols and he or she is tasked with "reading" these symbols and drawing down another set of symbols.  Also suppose this person was given a set of rules </w:t>
+      </w:r>
+      <w:r>
+        <w:rPr>
+          <w:rFonts w:ascii="Times" w:hAnsi="Times" w:cs="Times"/>
+        </w:rPr>
+        <w:t xml:space="preserve">which </w:t>
+      </w:r>
+      <w:r>
+        <w:rPr>
+          <w:rFonts w:ascii="Times" w:hAnsi="Times" w:cs="Times"/>
+        </w:rPr>
         <w:lastRenderedPageBreak/>
-        <w:t>describes which symbols come after another, and how to respond to any given set of symbols.  So for an example say this person was in a room and someone outside the room gave them a piece of paper saying "How are you?" using these Chinese symbols and that person looked at the symbols and using the rules drew down a response that says "Fine, thank you" without actually knowing what was said and what they responded with, they just know that is this the right response.</w:t>
+        <w:t>describes</w:t>
+      </w:r>
+      <w:r>
+        <w:rPr>
+          <w:rFonts w:ascii="Times" w:hAnsi="Times" w:cs="Times"/>
+        </w:rPr>
+        <w:t xml:space="preserve"> which symbols come after another, and how to respond to any given set of symbols.  So for an example say this person was in a room and someone outside the room gave them a piece of paper saying "How are you?" using these Chinese symbols and that person looked at the symbols and using the rules drew down a response that says "Fine, thank you" without actually knowing what was said and what they responded with, they just know that is this the right response.</w:t>
       </w:r>
       <w:r>
         <w:rPr>
@@ -856,190 +892,553 @@
         <w:adjustRightInd w:val="0"/>
         <w:rPr>
           <w:rFonts w:ascii="Times" w:hAnsi="Times" w:cs="Helvetica"/>
-          <w:bCs/>
-        </w:rPr>
-      </w:pPr>
+          <w:b/>
+          <w:bCs/>
+          <w:sz w:val="28"/>
+          <w:szCs w:val="28"/>
+        </w:rPr>
+      </w:pPr>
+      <w:r>
+        <w:rPr>
+          <w:rFonts w:ascii="Times" w:hAnsi="Times" w:cs="Helvetica"/>
+          <w:b/>
+          <w:bCs/>
+          <w:sz w:val="28"/>
+          <w:szCs w:val="28"/>
+        </w:rPr>
+        <w:t>Small Towers of Hanoi</w:t>
+      </w:r>
+    </w:p>
+    <w:p>
+      <w:pPr>
+        <w:widowControl w:val="0"/>
+        <w:tabs>
+          <w:tab w:val="left" w:pos="720"/>
+          <w:tab w:val="left" w:pos="1440"/>
+          <w:tab w:val="left" w:pos="2160"/>
+          <w:tab w:val="left" w:pos="2880"/>
+          <w:tab w:val="left" w:pos="3600"/>
+          <w:tab w:val="left" w:pos="4320"/>
+          <w:tab w:val="left" w:pos="5040"/>
+          <w:tab w:val="left" w:pos="5760"/>
+          <w:tab w:val="left" w:pos="6480"/>
+          <w:tab w:val="left" w:pos="7200"/>
+          <w:tab w:val="left" w:pos="7920"/>
+          <w:tab w:val="left" w:pos="8640"/>
+        </w:tabs>
+        <w:autoSpaceDE w:val="0"/>
+        <w:autoSpaceDN w:val="0"/>
+        <w:adjustRightInd w:val="0"/>
+        <w:rPr>
+          <w:rFonts w:ascii="Times" w:hAnsi="Times" w:cs="Helvetica"/>
+          <w:bCs/>
+        </w:rPr>
+      </w:pPr>
+    </w:p>
+    <w:p>
+      <w:pPr>
+        <w:widowControl w:val="0"/>
+        <w:tabs>
+          <w:tab w:val="left" w:pos="720"/>
+          <w:tab w:val="left" w:pos="1440"/>
+          <w:tab w:val="left" w:pos="2160"/>
+          <w:tab w:val="left" w:pos="2880"/>
+          <w:tab w:val="left" w:pos="3600"/>
+          <w:tab w:val="left" w:pos="4320"/>
+          <w:tab w:val="left" w:pos="5040"/>
+          <w:tab w:val="left" w:pos="5760"/>
+          <w:tab w:val="left" w:pos="6480"/>
+          <w:tab w:val="left" w:pos="7200"/>
+          <w:tab w:val="left" w:pos="7920"/>
+          <w:tab w:val="left" w:pos="8640"/>
+        </w:tabs>
+        <w:autoSpaceDE w:val="0"/>
+        <w:autoSpaceDN w:val="0"/>
+        <w:adjustRightInd w:val="0"/>
+        <w:rPr>
+          <w:rFonts w:ascii="Times" w:hAnsi="Times" w:cs="Helvetica"/>
+          <w:bCs/>
+        </w:rPr>
+      </w:pPr>
+      <w:r>
+        <w:rPr>
+          <w:rFonts w:ascii="Times" w:hAnsi="Times" w:cs="Helvetica"/>
+          <w:b/>
+          <w:bCs/>
+        </w:rPr>
+        <w:t xml:space="preserve">Performance </w:t>
+      </w:r>
+      <w:r>
+        <w:rPr>
+          <w:rFonts w:ascii="Times" w:hAnsi="Times" w:cs="Helvetica"/>
+          <w:b/>
+          <w:bCs/>
+        </w:rPr>
+        <w:t>Measure:</w:t>
+      </w:r>
+      <w:r>
+        <w:rPr>
+          <w:rFonts w:ascii="Times" w:hAnsi="Times" w:cs="Helvetica"/>
+          <w:b/>
+          <w:bCs/>
+        </w:rPr>
+        <w:t xml:space="preserve"> </w:t>
+      </w:r>
+      <w:r>
+        <w:rPr>
+          <w:rFonts w:ascii="Times" w:hAnsi="Times" w:cs="Helvetica"/>
+          <w:b/>
+          <w:bCs/>
+        </w:rPr>
+        <w:t>-</w:t>
+      </w:r>
+      <w:r>
+        <w:rPr>
+          <w:rFonts w:ascii="Times" w:hAnsi="Times" w:cs="Helvetica"/>
+          <w:bCs/>
+        </w:rPr>
+        <w:t xml:space="preserve">1 point for every move made. </w:t>
+      </w:r>
+    </w:p>
+    <w:p>
+      <w:pPr>
+        <w:widowControl w:val="0"/>
+        <w:tabs>
+          <w:tab w:val="left" w:pos="720"/>
+          <w:tab w:val="left" w:pos="1440"/>
+          <w:tab w:val="left" w:pos="2160"/>
+          <w:tab w:val="left" w:pos="2880"/>
+          <w:tab w:val="left" w:pos="3600"/>
+          <w:tab w:val="left" w:pos="4320"/>
+          <w:tab w:val="left" w:pos="5040"/>
+          <w:tab w:val="left" w:pos="5760"/>
+          <w:tab w:val="left" w:pos="6480"/>
+          <w:tab w:val="left" w:pos="7200"/>
+          <w:tab w:val="left" w:pos="7920"/>
+          <w:tab w:val="left" w:pos="8640"/>
+        </w:tabs>
+        <w:autoSpaceDE w:val="0"/>
+        <w:autoSpaceDN w:val="0"/>
+        <w:adjustRightInd w:val="0"/>
+        <w:rPr>
+          <w:rFonts w:ascii="Times" w:hAnsi="Times" w:cs="Helvetica"/>
+          <w:bCs/>
+        </w:rPr>
+      </w:pPr>
+      <w:r>
+        <w:rPr>
+          <w:rFonts w:ascii="Times" w:hAnsi="Times" w:cs="Helvetica"/>
+          <w:b/>
+          <w:bCs/>
+        </w:rPr>
+        <w:t>Environment:</w:t>
+      </w:r>
+      <w:r>
+        <w:rPr>
+          <w:rFonts w:ascii="Times" w:hAnsi="Times" w:cs="Helvetica"/>
+          <w:b/>
+          <w:bCs/>
+        </w:rPr>
+        <w:t xml:space="preserve"> </w:t>
+      </w:r>
+      <w:r>
+        <w:rPr>
+          <w:rFonts w:ascii="Times" w:hAnsi="Times" w:cs="Helvetica"/>
+          <w:bCs/>
+        </w:rPr>
+        <w:t>The rods R1, R2, R3 and the disks</w:t>
+      </w:r>
+    </w:p>
+    <w:p>
+      <w:pPr>
+        <w:widowControl w:val="0"/>
+        <w:tabs>
+          <w:tab w:val="left" w:pos="720"/>
+          <w:tab w:val="left" w:pos="1440"/>
+          <w:tab w:val="left" w:pos="2160"/>
+          <w:tab w:val="left" w:pos="2880"/>
+          <w:tab w:val="left" w:pos="3600"/>
+          <w:tab w:val="left" w:pos="4320"/>
+          <w:tab w:val="left" w:pos="5040"/>
+          <w:tab w:val="left" w:pos="5760"/>
+          <w:tab w:val="left" w:pos="6480"/>
+          <w:tab w:val="left" w:pos="7200"/>
+          <w:tab w:val="left" w:pos="7920"/>
+          <w:tab w:val="left" w:pos="8640"/>
+        </w:tabs>
+        <w:autoSpaceDE w:val="0"/>
+        <w:autoSpaceDN w:val="0"/>
+        <w:adjustRightInd w:val="0"/>
+        <w:rPr>
+          <w:rFonts w:ascii="Times" w:hAnsi="Times" w:cs="Helvetica"/>
+          <w:bCs/>
+        </w:rPr>
+      </w:pPr>
+      <w:r>
+        <w:rPr>
+          <w:rFonts w:ascii="Times" w:hAnsi="Times" w:cs="Helvetica"/>
+          <w:b/>
+          <w:bCs/>
+        </w:rPr>
+        <w:t>Actions:</w:t>
+      </w:r>
+      <w:r>
+        <w:rPr>
+          <w:rFonts w:ascii="Times" w:hAnsi="Times" w:cs="Helvetica"/>
+          <w:b/>
+          <w:bCs/>
+        </w:rPr>
+        <w:t xml:space="preserve"> </w:t>
+      </w:r>
+      <w:r>
+        <w:rPr>
+          <w:rFonts w:ascii="Times" w:hAnsi="Times" w:cs="Helvetica"/>
+          <w:bCs/>
+        </w:rPr>
+        <w:t>Move a disk to another rod, checking each rod for the topmost disk and making sure that it is larger than the disk your about to put on it.</w:t>
+      </w:r>
+    </w:p>
+    <w:p>
+      <w:pPr>
+        <w:widowControl w:val="0"/>
+        <w:tabs>
+          <w:tab w:val="left" w:pos="720"/>
+          <w:tab w:val="left" w:pos="1440"/>
+          <w:tab w:val="left" w:pos="2160"/>
+          <w:tab w:val="left" w:pos="2880"/>
+          <w:tab w:val="left" w:pos="3600"/>
+          <w:tab w:val="left" w:pos="4320"/>
+          <w:tab w:val="left" w:pos="5040"/>
+          <w:tab w:val="left" w:pos="5760"/>
+          <w:tab w:val="left" w:pos="6480"/>
+          <w:tab w:val="left" w:pos="7200"/>
+          <w:tab w:val="left" w:pos="7920"/>
+          <w:tab w:val="left" w:pos="8640"/>
+        </w:tabs>
+        <w:autoSpaceDE w:val="0"/>
+        <w:autoSpaceDN w:val="0"/>
+        <w:adjustRightInd w:val="0"/>
+        <w:rPr>
+          <w:rFonts w:ascii="Times" w:hAnsi="Times" w:cs="Helvetica"/>
+          <w:bCs/>
+        </w:rPr>
+      </w:pPr>
+      <w:r>
+        <w:rPr>
+          <w:rFonts w:ascii="Times" w:hAnsi="Times" w:cs="Helvetica"/>
+          <w:b/>
+          <w:bCs/>
+        </w:rPr>
+        <w:t>Sensors:</w:t>
+      </w:r>
+      <w:r>
+        <w:rPr>
+          <w:rFonts w:ascii="Times" w:hAnsi="Times" w:cs="Helvetica"/>
+          <w:b/>
+          <w:bCs/>
+        </w:rPr>
+        <w:t xml:space="preserve"> </w:t>
+      </w:r>
+      <w:r>
+        <w:rPr>
+          <w:rFonts w:ascii="Times" w:hAnsi="Times" w:cs="Helvetica"/>
+          <w:bCs/>
+        </w:rPr>
+        <w:t>Size of each disks</w:t>
+      </w:r>
+      <w:r>
+        <w:rPr>
+          <w:rFonts w:ascii="Times" w:hAnsi="Times" w:cs="Helvetica"/>
+          <w:bCs/>
+        </w:rPr>
+        <w:t xml:space="preserve"> </w:t>
+      </w:r>
+      <w:r>
+        <w:rPr>
+          <w:rFonts w:ascii="Times" w:hAnsi="Times" w:cs="Helvetica"/>
+          <w:bCs/>
+        </w:rPr>
+        <w:t>(D1, D2, D3), and where the rods are.</w:t>
+      </w:r>
+    </w:p>
+    <w:p>
+      <w:pPr>
+        <w:widowControl w:val="0"/>
+        <w:tabs>
+          <w:tab w:val="left" w:pos="720"/>
+          <w:tab w:val="left" w:pos="1440"/>
+          <w:tab w:val="left" w:pos="2160"/>
+          <w:tab w:val="left" w:pos="2880"/>
+          <w:tab w:val="left" w:pos="3600"/>
+          <w:tab w:val="left" w:pos="4320"/>
+          <w:tab w:val="left" w:pos="5040"/>
+          <w:tab w:val="left" w:pos="5760"/>
+          <w:tab w:val="left" w:pos="6480"/>
+          <w:tab w:val="left" w:pos="7200"/>
+          <w:tab w:val="left" w:pos="7920"/>
+          <w:tab w:val="left" w:pos="8640"/>
+        </w:tabs>
+        <w:autoSpaceDE w:val="0"/>
+        <w:autoSpaceDN w:val="0"/>
+        <w:adjustRightInd w:val="0"/>
+        <w:rPr>
+          <w:rFonts w:ascii="Times" w:hAnsi="Times" w:cs="Helvetica"/>
+          <w:b/>
+          <w:bCs/>
+        </w:rPr>
+      </w:pPr>
+    </w:p>
+    <w:p>
+      <w:pPr>
+        <w:widowControl w:val="0"/>
+        <w:tabs>
+          <w:tab w:val="left" w:pos="720"/>
+          <w:tab w:val="left" w:pos="1440"/>
+          <w:tab w:val="left" w:pos="2160"/>
+          <w:tab w:val="left" w:pos="2880"/>
+          <w:tab w:val="left" w:pos="3600"/>
+          <w:tab w:val="left" w:pos="4320"/>
+          <w:tab w:val="left" w:pos="5040"/>
+          <w:tab w:val="left" w:pos="5760"/>
+          <w:tab w:val="left" w:pos="6480"/>
+          <w:tab w:val="left" w:pos="7200"/>
+          <w:tab w:val="left" w:pos="7920"/>
+          <w:tab w:val="left" w:pos="8640"/>
+        </w:tabs>
+        <w:autoSpaceDE w:val="0"/>
+        <w:autoSpaceDN w:val="0"/>
+        <w:adjustRightInd w:val="0"/>
+        <w:rPr>
+          <w:rFonts w:ascii="Times" w:hAnsi="Times" w:cs="Helvetica"/>
+          <w:b/>
+          <w:bCs/>
+          <w:sz w:val="28"/>
+          <w:szCs w:val="28"/>
+        </w:rPr>
+      </w:pPr>
+      <w:r>
+        <w:rPr>
+          <w:rFonts w:ascii="Times" w:hAnsi="Times" w:cs="Helvetica"/>
+          <w:b/>
+          <w:bCs/>
+          <w:sz w:val="28"/>
+          <w:szCs w:val="28"/>
+        </w:rPr>
+        <w:t>PACMAN</w:t>
+      </w:r>
+    </w:p>
+    <w:p>
+      <w:pPr>
+        <w:widowControl w:val="0"/>
+        <w:tabs>
+          <w:tab w:val="left" w:pos="720"/>
+          <w:tab w:val="left" w:pos="1440"/>
+          <w:tab w:val="left" w:pos="2160"/>
+          <w:tab w:val="left" w:pos="2880"/>
+          <w:tab w:val="left" w:pos="3600"/>
+          <w:tab w:val="left" w:pos="4320"/>
+          <w:tab w:val="left" w:pos="5040"/>
+          <w:tab w:val="left" w:pos="5760"/>
+          <w:tab w:val="left" w:pos="6480"/>
+          <w:tab w:val="left" w:pos="7200"/>
+          <w:tab w:val="left" w:pos="7920"/>
+          <w:tab w:val="left" w:pos="8640"/>
+        </w:tabs>
+        <w:autoSpaceDE w:val="0"/>
+        <w:autoSpaceDN w:val="0"/>
+        <w:adjustRightInd w:val="0"/>
+        <w:rPr>
+          <w:rFonts w:ascii="Times" w:hAnsi="Times" w:cs="Helvetica"/>
+          <w:bCs/>
+        </w:rPr>
+      </w:pPr>
+      <w:r>
+        <w:rPr>
+          <w:rFonts w:ascii="Times" w:hAnsi="Times" w:cs="Helvetica"/>
+          <w:b/>
+          <w:bCs/>
+        </w:rPr>
+        <w:t xml:space="preserve">Performance </w:t>
+      </w:r>
+      <w:r>
+        <w:rPr>
+          <w:rFonts w:ascii="Times" w:hAnsi="Times" w:cs="Helvetica"/>
+          <w:b/>
+          <w:bCs/>
+        </w:rPr>
+        <w:t>Measure:</w:t>
+      </w:r>
+      <w:r>
+        <w:rPr>
+          <w:rFonts w:ascii="Times" w:hAnsi="Times" w:cs="Helvetica"/>
+          <w:b/>
+          <w:bCs/>
+        </w:rPr>
+        <w:t xml:space="preserve"> </w:t>
+      </w:r>
+      <w:r>
+        <w:rPr>
+          <w:rFonts w:ascii="Times" w:hAnsi="Times" w:cs="Helvetica"/>
+          <w:bCs/>
+        </w:rPr>
+        <w:t xml:space="preserve">1 point for every pellet.  </w:t>
+      </w:r>
+    </w:p>
+    <w:p>
+      <w:pPr>
+        <w:widowControl w:val="0"/>
+        <w:tabs>
+          <w:tab w:val="left" w:pos="720"/>
+          <w:tab w:val="left" w:pos="1440"/>
+          <w:tab w:val="left" w:pos="2160"/>
+          <w:tab w:val="left" w:pos="2880"/>
+          <w:tab w:val="left" w:pos="3600"/>
+          <w:tab w:val="left" w:pos="4320"/>
+          <w:tab w:val="left" w:pos="5040"/>
+          <w:tab w:val="left" w:pos="5760"/>
+          <w:tab w:val="left" w:pos="6480"/>
+          <w:tab w:val="left" w:pos="7200"/>
+          <w:tab w:val="left" w:pos="7920"/>
+          <w:tab w:val="left" w:pos="8640"/>
+        </w:tabs>
+        <w:autoSpaceDE w:val="0"/>
+        <w:autoSpaceDN w:val="0"/>
+        <w:adjustRightInd w:val="0"/>
+        <w:rPr>
+          <w:rFonts w:ascii="Times" w:hAnsi="Times" w:cs="Helvetica"/>
+          <w:bCs/>
+        </w:rPr>
+      </w:pPr>
+      <w:r>
+        <w:rPr>
+          <w:rFonts w:ascii="Times" w:hAnsi="Times" w:cs="Helvetica"/>
+          <w:b/>
+          <w:bCs/>
+        </w:rPr>
+        <w:t>Environment:</w:t>
+      </w:r>
+      <w:r>
+        <w:rPr>
+          <w:rFonts w:ascii="Times" w:hAnsi="Times" w:cs="Helvetica"/>
+          <w:b/>
+          <w:bCs/>
+        </w:rPr>
+        <w:t xml:space="preserve"> </w:t>
+      </w:r>
+      <w:r>
+        <w:rPr>
+          <w:rFonts w:ascii="Times" w:hAnsi="Times" w:cs="Helvetica"/>
+          <w:bCs/>
+        </w:rPr>
+        <w:t>The g</w:t>
+      </w:r>
+      <w:r>
+        <w:rPr>
+          <w:rFonts w:ascii="Times" w:hAnsi="Times" w:cs="Helvetica"/>
+          <w:bCs/>
+        </w:rPr>
+        <w:t xml:space="preserve">rid of the map, walls, pellets. </w:t>
+      </w:r>
+    </w:p>
+    <w:p>
+      <w:pPr>
+        <w:widowControl w:val="0"/>
+        <w:tabs>
+          <w:tab w:val="left" w:pos="720"/>
+          <w:tab w:val="left" w:pos="1440"/>
+          <w:tab w:val="left" w:pos="2160"/>
+          <w:tab w:val="left" w:pos="2880"/>
+          <w:tab w:val="left" w:pos="3600"/>
+          <w:tab w:val="left" w:pos="4320"/>
+          <w:tab w:val="left" w:pos="5040"/>
+          <w:tab w:val="left" w:pos="5760"/>
+          <w:tab w:val="left" w:pos="6480"/>
+          <w:tab w:val="left" w:pos="7200"/>
+          <w:tab w:val="left" w:pos="7920"/>
+          <w:tab w:val="left" w:pos="8640"/>
+        </w:tabs>
+        <w:autoSpaceDE w:val="0"/>
+        <w:autoSpaceDN w:val="0"/>
+        <w:adjustRightInd w:val="0"/>
+        <w:rPr>
+          <w:rFonts w:ascii="Times" w:hAnsi="Times" w:cs="Helvetica"/>
+          <w:bCs/>
+        </w:rPr>
+      </w:pPr>
+      <w:r>
+        <w:rPr>
+          <w:rFonts w:ascii="Times" w:hAnsi="Times" w:cs="Helvetica"/>
+          <w:b/>
+          <w:bCs/>
+        </w:rPr>
+        <w:t>Actions:</w:t>
+      </w:r>
+      <w:r>
+        <w:rPr>
+          <w:rFonts w:ascii="Times" w:hAnsi="Times" w:cs="Helvetica"/>
+          <w:b/>
+          <w:bCs/>
+        </w:rPr>
+        <w:t xml:space="preserve"> </w:t>
+      </w:r>
+      <w:r>
+        <w:rPr>
+          <w:rFonts w:ascii="Times" w:hAnsi="Times" w:cs="Helvetica"/>
+          <w:bCs/>
+        </w:rPr>
+        <w:t>Move up, right, down, left.</w:t>
+      </w:r>
+    </w:p>
+    <w:p>
+      <w:pPr>
+        <w:widowControl w:val="0"/>
+        <w:tabs>
+          <w:tab w:val="left" w:pos="720"/>
+          <w:tab w:val="left" w:pos="1440"/>
+          <w:tab w:val="left" w:pos="2160"/>
+          <w:tab w:val="left" w:pos="2880"/>
+          <w:tab w:val="left" w:pos="3600"/>
+          <w:tab w:val="left" w:pos="4320"/>
+          <w:tab w:val="left" w:pos="5040"/>
+          <w:tab w:val="left" w:pos="5760"/>
+          <w:tab w:val="left" w:pos="6480"/>
+          <w:tab w:val="left" w:pos="7200"/>
+          <w:tab w:val="left" w:pos="7920"/>
+          <w:tab w:val="left" w:pos="8640"/>
+        </w:tabs>
+        <w:autoSpaceDE w:val="0"/>
+        <w:autoSpaceDN w:val="0"/>
+        <w:adjustRightInd w:val="0"/>
+        <w:rPr>
+          <w:rFonts w:ascii="Times" w:hAnsi="Times" w:cs="Helvetica"/>
+          <w:bCs/>
+        </w:rPr>
+      </w:pPr>
+      <w:r>
+        <w:rPr>
+          <w:rFonts w:ascii="Times" w:hAnsi="Times" w:cs="Helvetica"/>
+          <w:b/>
+          <w:bCs/>
+        </w:rPr>
+        <w:t>Sensors:</w:t>
+      </w:r>
+      <w:r>
+        <w:rPr>
+          <w:rFonts w:ascii="Times" w:hAnsi="Times" w:cs="Helvetica"/>
+          <w:b/>
+          <w:bCs/>
+        </w:rPr>
+        <w:t xml:space="preserve"> </w:t>
+      </w:r>
+      <w:r>
+        <w:rPr>
+          <w:rFonts w:ascii="Times" w:hAnsi="Times" w:cs="Helvetica"/>
+          <w:bCs/>
+        </w:rPr>
+        <w:t>Look for pellets.</w:t>
+      </w:r>
       <w:bookmarkStart w:id="0" w:name="_GoBack"/>
       <w:bookmarkEnd w:id="0"/>
-      <w:r>
-        <w:rPr>
-          <w:rFonts w:ascii="Times" w:hAnsi="Times" w:cs="Helvetica"/>
-          <w:bCs/>
-        </w:rPr>
-        <w:t>Small Towers of Hanoi</w:t>
-      </w:r>
-    </w:p>
-    <w:p>
-      <w:pPr>
-        <w:widowControl w:val="0"/>
-        <w:tabs>
-          <w:tab w:val="left" w:pos="720"/>
-          <w:tab w:val="left" w:pos="1440"/>
-          <w:tab w:val="left" w:pos="2160"/>
-          <w:tab w:val="left" w:pos="2880"/>
-          <w:tab w:val="left" w:pos="3600"/>
-          <w:tab w:val="left" w:pos="4320"/>
-          <w:tab w:val="left" w:pos="5040"/>
-          <w:tab w:val="left" w:pos="5760"/>
-          <w:tab w:val="left" w:pos="6480"/>
-          <w:tab w:val="left" w:pos="7200"/>
-          <w:tab w:val="left" w:pos="7920"/>
-          <w:tab w:val="left" w:pos="8640"/>
-        </w:tabs>
-        <w:autoSpaceDE w:val="0"/>
-        <w:autoSpaceDN w:val="0"/>
-        <w:adjustRightInd w:val="0"/>
-        <w:rPr>
-          <w:rFonts w:ascii="Times" w:hAnsi="Times" w:cs="Helvetica"/>
-          <w:bCs/>
-        </w:rPr>
-      </w:pPr>
-    </w:p>
-    <w:p>
-      <w:pPr>
-        <w:widowControl w:val="0"/>
-        <w:tabs>
-          <w:tab w:val="left" w:pos="720"/>
-          <w:tab w:val="left" w:pos="1440"/>
-          <w:tab w:val="left" w:pos="2160"/>
-          <w:tab w:val="left" w:pos="2880"/>
-          <w:tab w:val="left" w:pos="3600"/>
-          <w:tab w:val="left" w:pos="4320"/>
-          <w:tab w:val="left" w:pos="5040"/>
-          <w:tab w:val="left" w:pos="5760"/>
-          <w:tab w:val="left" w:pos="6480"/>
-          <w:tab w:val="left" w:pos="7200"/>
-          <w:tab w:val="left" w:pos="7920"/>
-          <w:tab w:val="left" w:pos="8640"/>
-        </w:tabs>
-        <w:autoSpaceDE w:val="0"/>
-        <w:autoSpaceDN w:val="0"/>
-        <w:adjustRightInd w:val="0"/>
-        <w:rPr>
-          <w:rFonts w:ascii="Times" w:hAnsi="Times" w:cs="Helvetica"/>
-          <w:bCs/>
-        </w:rPr>
-      </w:pPr>
-      <w:r>
-        <w:rPr>
-          <w:rFonts w:ascii="Times" w:hAnsi="Times" w:cs="Helvetica"/>
-          <w:b/>
-          <w:bCs/>
-        </w:rPr>
-        <w:t xml:space="preserve">Performance Measure : </w:t>
-      </w:r>
-      <w:r>
-        <w:rPr>
-          <w:rFonts w:ascii="Times" w:hAnsi="Times" w:cs="Helvetica"/>
-          <w:bCs/>
-        </w:rPr>
-        <w:t xml:space="preserve">Once reached a terminal state </w:t>
-      </w:r>
-    </w:p>
-    <w:p>
-      <w:pPr>
-        <w:widowControl w:val="0"/>
-        <w:tabs>
-          <w:tab w:val="left" w:pos="720"/>
-          <w:tab w:val="left" w:pos="1440"/>
-          <w:tab w:val="left" w:pos="2160"/>
-          <w:tab w:val="left" w:pos="2880"/>
-          <w:tab w:val="left" w:pos="3600"/>
-          <w:tab w:val="left" w:pos="4320"/>
-          <w:tab w:val="left" w:pos="5040"/>
-          <w:tab w:val="left" w:pos="5760"/>
-          <w:tab w:val="left" w:pos="6480"/>
-          <w:tab w:val="left" w:pos="7200"/>
-          <w:tab w:val="left" w:pos="7920"/>
-          <w:tab w:val="left" w:pos="8640"/>
-        </w:tabs>
-        <w:autoSpaceDE w:val="0"/>
-        <w:autoSpaceDN w:val="0"/>
-        <w:adjustRightInd w:val="0"/>
-        <w:rPr>
-          <w:rFonts w:ascii="Times" w:hAnsi="Times" w:cs="Helvetica"/>
-          <w:b/>
-          <w:bCs/>
-        </w:rPr>
-      </w:pPr>
-      <w:r>
-        <w:rPr>
-          <w:rFonts w:ascii="Times" w:hAnsi="Times" w:cs="Helvetica"/>
-          <w:b/>
-          <w:bCs/>
-        </w:rPr>
-        <w:t>Environment :</w:t>
-      </w:r>
-    </w:p>
-    <w:p>
-      <w:pPr>
-        <w:widowControl w:val="0"/>
-        <w:tabs>
-          <w:tab w:val="left" w:pos="720"/>
-          <w:tab w:val="left" w:pos="1440"/>
-          <w:tab w:val="left" w:pos="2160"/>
-          <w:tab w:val="left" w:pos="2880"/>
-          <w:tab w:val="left" w:pos="3600"/>
-          <w:tab w:val="left" w:pos="4320"/>
-          <w:tab w:val="left" w:pos="5040"/>
-          <w:tab w:val="left" w:pos="5760"/>
-          <w:tab w:val="left" w:pos="6480"/>
-          <w:tab w:val="left" w:pos="7200"/>
-          <w:tab w:val="left" w:pos="7920"/>
-          <w:tab w:val="left" w:pos="8640"/>
-        </w:tabs>
-        <w:autoSpaceDE w:val="0"/>
-        <w:autoSpaceDN w:val="0"/>
-        <w:adjustRightInd w:val="0"/>
-        <w:rPr>
-          <w:rFonts w:ascii="Times" w:hAnsi="Times" w:cs="Helvetica"/>
-          <w:b/>
-          <w:bCs/>
-        </w:rPr>
-      </w:pPr>
-      <w:r>
-        <w:rPr>
-          <w:rFonts w:ascii="Times" w:hAnsi="Times" w:cs="Helvetica"/>
-          <w:b/>
-          <w:bCs/>
-        </w:rPr>
-        <w:t>Actions:</w:t>
-      </w:r>
-    </w:p>
-    <w:p>
-      <w:pPr>
-        <w:widowControl w:val="0"/>
-        <w:tabs>
-          <w:tab w:val="left" w:pos="720"/>
-          <w:tab w:val="left" w:pos="1440"/>
-          <w:tab w:val="left" w:pos="2160"/>
-          <w:tab w:val="left" w:pos="2880"/>
-          <w:tab w:val="left" w:pos="3600"/>
-          <w:tab w:val="left" w:pos="4320"/>
-          <w:tab w:val="left" w:pos="5040"/>
-          <w:tab w:val="left" w:pos="5760"/>
-          <w:tab w:val="left" w:pos="6480"/>
-          <w:tab w:val="left" w:pos="7200"/>
-          <w:tab w:val="left" w:pos="7920"/>
-          <w:tab w:val="left" w:pos="8640"/>
-        </w:tabs>
-        <w:autoSpaceDE w:val="0"/>
-        <w:autoSpaceDN w:val="0"/>
-        <w:adjustRightInd w:val="0"/>
-        <w:rPr>
-          <w:rFonts w:ascii="Times" w:hAnsi="Times" w:cs="Helvetica"/>
-          <w:b/>
-          <w:bCs/>
-        </w:rPr>
-      </w:pPr>
-      <w:r>
-        <w:rPr>
-          <w:rFonts w:ascii="Times" w:hAnsi="Times" w:cs="Helvetica"/>
-          <w:b/>
-          <w:bCs/>
-        </w:rPr>
-        <w:t>Sensors:</w:t>
-      </w:r>
     </w:p>
     <w:p/>
     <w:sectPr>

</xml_diff>